<commit_message>
Desarrollo de funcionalidad de botones del dashboard y ajustes en ventas
</commit_message>
<xml_diff>
--- a/Usuarios Cafecito feliz.docx
+++ b/Usuarios Cafecito feliz.docx
@@ -88,29 +88,7 @@
           <w:szCs w:val="18"/>
           <w:lang w:eastAsia="es-MX"/>
         </w:rPr>
-        <w:t>"</w:t>
-      </w:r>
-      <w:proofErr w:type="spellStart"/>
-      <w:r>
-        <w:rPr>
-          <w:rFonts w:ascii="Courier New" w:eastAsia="Times New Roman" w:hAnsi="Courier New" w:cs="Courier New"/>
-          <w:color w:val="A31515"/>
-          <w:sz w:val="18"/>
-          <w:szCs w:val="18"/>
-          <w:lang w:eastAsia="es-MX"/>
-        </w:rPr>
-        <w:t>success</w:t>
-      </w:r>
-      <w:proofErr w:type="spellEnd"/>
-      <w:r>
-        <w:rPr>
-          <w:rFonts w:ascii="Courier New" w:eastAsia="Times New Roman" w:hAnsi="Courier New" w:cs="Courier New"/>
-          <w:color w:val="A31515"/>
-          <w:sz w:val="18"/>
-          <w:szCs w:val="18"/>
-          <w:lang w:eastAsia="es-MX"/>
-        </w:rPr>
-        <w:t>"</w:t>
+        <w:t>"success"</w:t>
       </w:r>
       <w:r>
         <w:rPr>
@@ -175,29 +153,7 @@
           <w:szCs w:val="18"/>
           <w:lang w:eastAsia="es-MX"/>
         </w:rPr>
-        <w:t>"</w:t>
-      </w:r>
-      <w:proofErr w:type="spellStart"/>
-      <w:r>
-        <w:rPr>
-          <w:rFonts w:ascii="Courier New" w:eastAsia="Times New Roman" w:hAnsi="Courier New" w:cs="Courier New"/>
-          <w:color w:val="A31515"/>
-          <w:sz w:val="18"/>
-          <w:szCs w:val="18"/>
-          <w:lang w:eastAsia="es-MX"/>
-        </w:rPr>
-        <w:t>message</w:t>
-      </w:r>
-      <w:proofErr w:type="spellEnd"/>
-      <w:r>
-        <w:rPr>
-          <w:rFonts w:ascii="Courier New" w:eastAsia="Times New Roman" w:hAnsi="Courier New" w:cs="Courier New"/>
-          <w:color w:val="A31515"/>
-          <w:sz w:val="18"/>
-          <w:szCs w:val="18"/>
-          <w:lang w:eastAsia="es-MX"/>
-        </w:rPr>
-        <w:t>"</w:t>
+        <w:t>"message"</w:t>
       </w:r>
       <w:r>
         <w:rPr>
@@ -323,29 +279,7 @@
           <w:szCs w:val="18"/>
           <w:lang w:eastAsia="es-MX"/>
         </w:rPr>
-        <w:t>"</w:t>
-      </w:r>
-      <w:proofErr w:type="spellStart"/>
-      <w:r>
-        <w:rPr>
-          <w:rFonts w:ascii="Courier New" w:eastAsia="Times New Roman" w:hAnsi="Courier New" w:cs="Courier New"/>
-          <w:color w:val="A31515"/>
-          <w:sz w:val="18"/>
-          <w:szCs w:val="18"/>
-          <w:lang w:eastAsia="es-MX"/>
-        </w:rPr>
-        <w:t>user</w:t>
-      </w:r>
-      <w:proofErr w:type="spellEnd"/>
-      <w:r>
-        <w:rPr>
-          <w:rFonts w:ascii="Courier New" w:eastAsia="Times New Roman" w:hAnsi="Courier New" w:cs="Courier New"/>
-          <w:color w:val="A31515"/>
-          <w:sz w:val="18"/>
-          <w:szCs w:val="18"/>
-          <w:lang w:eastAsia="es-MX"/>
-        </w:rPr>
-        <w:t>"</w:t>
+        <w:t>"user"</w:t>
       </w:r>
       <w:r>
         <w:rPr>
@@ -471,29 +405,7 @@
           <w:szCs w:val="18"/>
           <w:lang w:eastAsia="es-MX"/>
         </w:rPr>
-        <w:t>"</w:t>
-      </w:r>
-      <w:proofErr w:type="spellStart"/>
-      <w:r>
-        <w:rPr>
-          <w:rFonts w:ascii="Courier New" w:eastAsia="Times New Roman" w:hAnsi="Courier New" w:cs="Courier New"/>
-          <w:color w:val="0451A5"/>
-          <w:sz w:val="18"/>
-          <w:szCs w:val="18"/>
-          <w:lang w:eastAsia="es-MX"/>
-        </w:rPr>
-        <w:t>Admin</w:t>
-      </w:r>
-      <w:proofErr w:type="spellEnd"/>
-      <w:r>
-        <w:rPr>
-          <w:rFonts w:ascii="Courier New" w:eastAsia="Times New Roman" w:hAnsi="Courier New" w:cs="Courier New"/>
-          <w:color w:val="0451A5"/>
-          <w:sz w:val="18"/>
-          <w:szCs w:val="18"/>
-          <w:lang w:eastAsia="es-MX"/>
-        </w:rPr>
-        <w:t xml:space="preserve"> Cafecito Feliz"</w:t>
+        <w:t>"Admin Cafecito Feliz"</w:t>
       </w:r>
       <w:r>
         <w:rPr>
@@ -578,17 +490,17 @@
           <w:color w:val="000000"/>
           <w:sz w:val="18"/>
           <w:szCs w:val="18"/>
-          <w:lang w:eastAsia="es-MX"/>
-        </w:rPr>
-      </w:pPr>
-      <w:r>
-        <w:rPr>
-          <w:rFonts w:ascii="Courier New" w:eastAsia="Times New Roman" w:hAnsi="Courier New" w:cs="Courier New"/>
-          <w:color w:val="000000"/>
-          <w:sz w:val="18"/>
-          <w:szCs w:val="18"/>
           <w:lang w:val="en-US" w:eastAsia="es-MX"/>
         </w:rPr>
+      </w:pPr>
+      <w:r>
+        <w:rPr>
+          <w:rFonts w:ascii="Courier New" w:eastAsia="Times New Roman" w:hAnsi="Courier New" w:cs="Courier New"/>
+          <w:color w:val="000000"/>
+          <w:sz w:val="18"/>
+          <w:szCs w:val="18"/>
+          <w:lang w:val="en-US" w:eastAsia="es-MX"/>
+        </w:rPr>
         <w:t xml:space="preserve">        </w:t>
       </w:r>
       <w:r>
@@ -597,7 +509,7 @@
           <w:color w:val="A31515"/>
           <w:sz w:val="18"/>
           <w:szCs w:val="18"/>
-          <w:lang w:eastAsia="es-MX"/>
+          <w:lang w:val="en-US" w:eastAsia="es-MX"/>
         </w:rPr>
         <w:t>"role"</w:t>
       </w:r>
@@ -607,7 +519,7 @@
           <w:color w:val="000000"/>
           <w:sz w:val="18"/>
           <w:szCs w:val="18"/>
-          <w:lang w:eastAsia="es-MX"/>
+          <w:lang w:val="en-US" w:eastAsia="es-MX"/>
         </w:rPr>
         <w:t xml:space="preserve">: </w:t>
       </w:r>
@@ -617,39 +529,17 @@
           <w:color w:val="0451A5"/>
           <w:sz w:val="18"/>
           <w:szCs w:val="18"/>
-          <w:lang w:eastAsia="es-MX"/>
-        </w:rPr>
-        <w:t>"</w:t>
-      </w:r>
-      <w:proofErr w:type="spellStart"/>
-      <w:r>
-        <w:rPr>
-          <w:rFonts w:ascii="Courier New" w:eastAsia="Times New Roman" w:hAnsi="Courier New" w:cs="Courier New"/>
-          <w:color w:val="0451A5"/>
-          <w:sz w:val="18"/>
-          <w:szCs w:val="18"/>
-          <w:lang w:eastAsia="es-MX"/>
-        </w:rPr>
-        <w:t>admin</w:t>
-      </w:r>
-      <w:proofErr w:type="spellEnd"/>
-      <w:r>
-        <w:rPr>
-          <w:rFonts w:ascii="Courier New" w:eastAsia="Times New Roman" w:hAnsi="Courier New" w:cs="Courier New"/>
-          <w:color w:val="0451A5"/>
-          <w:sz w:val="18"/>
-          <w:szCs w:val="18"/>
-          <w:lang w:eastAsia="es-MX"/>
-        </w:rPr>
-        <w:t>"</w:t>
-      </w:r>
-      <w:r>
-        <w:rPr>
-          <w:rFonts w:ascii="Courier New" w:eastAsia="Times New Roman" w:hAnsi="Courier New" w:cs="Courier New"/>
-          <w:color w:val="000000"/>
-          <w:sz w:val="18"/>
-          <w:szCs w:val="18"/>
-          <w:lang w:eastAsia="es-MX"/>
+          <w:lang w:val="en-US" w:eastAsia="es-MX"/>
+        </w:rPr>
+        <w:t>"admin"</w:t>
+      </w:r>
+      <w:r>
+        <w:rPr>
+          <w:rFonts w:ascii="Courier New" w:eastAsia="Times New Roman" w:hAnsi="Courier New" w:cs="Courier New"/>
+          <w:color w:val="000000"/>
+          <w:sz w:val="18"/>
+          <w:szCs w:val="18"/>
+          <w:lang w:val="en-US" w:eastAsia="es-MX"/>
         </w:rPr>
         <w:t>,</w:t>
       </w:r>
@@ -663,16 +553,16 @@
           <w:color w:val="000000"/>
           <w:sz w:val="18"/>
           <w:szCs w:val="18"/>
-          <w:lang w:eastAsia="es-MX"/>
-        </w:rPr>
-      </w:pPr>
-      <w:r>
-        <w:rPr>
-          <w:rFonts w:ascii="Courier New" w:eastAsia="Times New Roman" w:hAnsi="Courier New" w:cs="Courier New"/>
-          <w:color w:val="000000"/>
-          <w:sz w:val="18"/>
-          <w:szCs w:val="18"/>
-          <w:lang w:eastAsia="es-MX"/>
+          <w:lang w:val="en-US" w:eastAsia="es-MX"/>
+        </w:rPr>
+      </w:pPr>
+      <w:r>
+        <w:rPr>
+          <w:rFonts w:ascii="Courier New" w:eastAsia="Times New Roman" w:hAnsi="Courier New" w:cs="Courier New"/>
+          <w:color w:val="000000"/>
+          <w:sz w:val="18"/>
+          <w:szCs w:val="18"/>
+          <w:lang w:val="en-US" w:eastAsia="es-MX"/>
         </w:rPr>
         <w:t xml:space="preserve">        </w:t>
       </w:r>
@@ -682,7 +572,7 @@
           <w:color w:val="A31515"/>
           <w:sz w:val="18"/>
           <w:szCs w:val="18"/>
-          <w:lang w:eastAsia="es-MX"/>
+          <w:lang w:val="en-US" w:eastAsia="es-MX"/>
         </w:rPr>
         <w:t>"activo"</w:t>
       </w:r>
@@ -692,7 +582,7 @@
           <w:color w:val="000000"/>
           <w:sz w:val="18"/>
           <w:szCs w:val="18"/>
-          <w:lang w:eastAsia="es-MX"/>
+          <w:lang w:val="en-US" w:eastAsia="es-MX"/>
         </w:rPr>
         <w:t xml:space="preserve">: </w:t>
       </w:r>
@@ -704,7 +594,7 @@
           <w:color w:val="0451A5"/>
           <w:sz w:val="18"/>
           <w:szCs w:val="18"/>
-          <w:lang w:eastAsia="es-MX"/>
+          <w:lang w:val="en-US" w:eastAsia="es-MX"/>
         </w:rPr>
         <w:t>true</w:t>
       </w:r>
@@ -718,27 +608,390 @@
           <w:color w:val="000000"/>
           <w:sz w:val="18"/>
           <w:szCs w:val="18"/>
-          <w:lang w:eastAsia="es-MX"/>
-        </w:rPr>
-      </w:pPr>
-      <w:r>
-        <w:rPr>
-          <w:rFonts w:ascii="Courier New" w:eastAsia="Times New Roman" w:hAnsi="Courier New" w:cs="Courier New"/>
-          <w:color w:val="000000"/>
-          <w:sz w:val="18"/>
-          <w:szCs w:val="18"/>
-          <w:lang w:eastAsia="es-MX"/>
+          <w:lang w:val="en-US" w:eastAsia="es-MX"/>
+        </w:rPr>
+      </w:pPr>
+      <w:r>
+        <w:rPr>
+          <w:rFonts w:ascii="Courier New" w:eastAsia="Times New Roman" w:hAnsi="Courier New" w:cs="Courier New"/>
+          <w:color w:val="000000"/>
+          <w:sz w:val="18"/>
+          <w:szCs w:val="18"/>
+          <w:lang w:val="en-US" w:eastAsia="es-MX"/>
         </w:rPr>
         <w:t>    }</w:t>
       </w:r>
     </w:p>
     <w:p>
       <w:pPr>
-        <w:rPr>
-          <w:lang w:val="es-ES"/>
-        </w:rPr>
-      </w:pPr>
-    </w:p>
+        <w:shd w:val="clear" w:color="auto" w:fill="FFFFFF"/>
+        <w:spacing w:after="0" w:line="270" w:lineRule="atLeast"/>
+        <w:rPr>
+          <w:lang w:val="en-US"/>
+        </w:rPr>
+      </w:pPr>
+      <w:r>
+        <w:rPr>
+          <w:lang w:val="en-US"/>
+        </w:rPr>
+        <w:t>Forma de cargar a git y actualizar las ramas</w:t>
+      </w:r>
+    </w:p>
+    <w:p>
+      <w:pPr>
+        <w:rPr>
+          <w:lang w:val="en-US"/>
+        </w:rPr>
+      </w:pPr>
+      <w:r>
+        <w:rPr>
+          <w:lang w:val="en-US"/>
+        </w:rPr>
+        <w:t>Estando en:</w:t>
+      </w:r>
+      <w:r>
+        <w:rPr>
+          <w:lang w:val="en-US"/>
+        </w:rPr>
+        <w:br/>
+      </w:r>
+      <w:r>
+        <w:rPr>
+          <w:lang w:val="en-US"/>
+        </w:rPr>
+        <w:t>git checkout feature/</w:t>
+      </w:r>
+      <w:r>
+        <w:rPr>
+          <w:lang w:val="en-US"/>
+        </w:rPr>
+        <w:t>(rama)</w:t>
+      </w:r>
+    </w:p>
+    <w:p>
+      <w:pPr>
+        <w:tabs>
+          <w:tab w:val="left" w:pos="916"/>
+          <w:tab w:val="left" w:pos="1832"/>
+          <w:tab w:val="left" w:pos="2748"/>
+          <w:tab w:val="left" w:pos="3664"/>
+          <w:tab w:val="left" w:pos="4580"/>
+          <w:tab w:val="left" w:pos="5496"/>
+          <w:tab w:val="left" w:pos="6412"/>
+          <w:tab w:val="left" w:pos="7328"/>
+          <w:tab w:val="left" w:pos="8244"/>
+          <w:tab w:val="left" w:pos="9160"/>
+          <w:tab w:val="left" w:pos="10076"/>
+          <w:tab w:val="left" w:pos="10992"/>
+          <w:tab w:val="left" w:pos="11908"/>
+          <w:tab w:val="left" w:pos="12824"/>
+          <w:tab w:val="left" w:pos="13740"/>
+          <w:tab w:val="left" w:pos="14656"/>
+        </w:tabs>
+        <w:spacing w:after="0" w:line="240" w:lineRule="auto"/>
+        <w:rPr>
+          <w:lang w:val="en-US"/>
+        </w:rPr>
+      </w:pPr>
+      <w:r>
+        <w:rPr>
+          <w:lang w:val="en-US"/>
+        </w:rPr>
+        <w:t xml:space="preserve">git add . </w:t>
+      </w:r>
+    </w:p>
+    <w:p>
+      <w:pPr>
+        <w:tabs>
+          <w:tab w:val="left" w:pos="916"/>
+          <w:tab w:val="left" w:pos="1832"/>
+          <w:tab w:val="left" w:pos="2748"/>
+          <w:tab w:val="left" w:pos="3664"/>
+          <w:tab w:val="left" w:pos="4580"/>
+          <w:tab w:val="left" w:pos="5496"/>
+          <w:tab w:val="left" w:pos="6412"/>
+          <w:tab w:val="left" w:pos="7328"/>
+          <w:tab w:val="left" w:pos="8244"/>
+          <w:tab w:val="left" w:pos="9160"/>
+          <w:tab w:val="left" w:pos="10076"/>
+          <w:tab w:val="left" w:pos="10992"/>
+          <w:tab w:val="left" w:pos="11908"/>
+          <w:tab w:val="left" w:pos="12824"/>
+          <w:tab w:val="left" w:pos="13740"/>
+          <w:tab w:val="left" w:pos="14656"/>
+        </w:tabs>
+        <w:spacing w:after="0" w:line="240" w:lineRule="auto"/>
+        <w:rPr>
+          <w:lang w:val="en-US"/>
+        </w:rPr>
+      </w:pPr>
+      <w:r>
+        <w:rPr>
+          <w:lang w:val="en-US"/>
+        </w:rPr>
+        <w:t>git commit -m "</w:t>
+      </w:r>
+      <w:r>
+        <w:rPr>
+          <w:lang w:val="en-US"/>
+        </w:rPr>
+        <w:t>descripcion</w:t>
+      </w:r>
+      <w:r>
+        <w:rPr>
+          <w:lang w:val="en-US"/>
+        </w:rPr>
+        <w:t>"</w:t>
+      </w:r>
+    </w:p>
+    <w:p>
+      <w:pPr>
+        <w:tabs>
+          <w:tab w:val="left" w:pos="916"/>
+          <w:tab w:val="left" w:pos="1832"/>
+          <w:tab w:val="left" w:pos="2748"/>
+          <w:tab w:val="left" w:pos="3664"/>
+          <w:tab w:val="left" w:pos="4580"/>
+          <w:tab w:val="left" w:pos="5496"/>
+          <w:tab w:val="left" w:pos="6412"/>
+          <w:tab w:val="left" w:pos="7328"/>
+          <w:tab w:val="left" w:pos="8244"/>
+          <w:tab w:val="left" w:pos="9160"/>
+          <w:tab w:val="left" w:pos="10076"/>
+          <w:tab w:val="left" w:pos="10992"/>
+          <w:tab w:val="left" w:pos="11908"/>
+          <w:tab w:val="left" w:pos="12824"/>
+          <w:tab w:val="left" w:pos="13740"/>
+          <w:tab w:val="left" w:pos="14656"/>
+        </w:tabs>
+        <w:spacing w:after="0" w:line="240" w:lineRule="auto"/>
+        <w:rPr>
+          <w:lang w:val="en-US"/>
+        </w:rPr>
+      </w:pPr>
+    </w:p>
+    <w:p>
+      <w:pPr>
+        <w:tabs>
+          <w:tab w:val="left" w:pos="916"/>
+          <w:tab w:val="left" w:pos="1832"/>
+          <w:tab w:val="left" w:pos="2748"/>
+          <w:tab w:val="left" w:pos="3664"/>
+          <w:tab w:val="left" w:pos="4580"/>
+          <w:tab w:val="left" w:pos="5496"/>
+          <w:tab w:val="left" w:pos="6412"/>
+          <w:tab w:val="left" w:pos="7328"/>
+          <w:tab w:val="left" w:pos="8244"/>
+          <w:tab w:val="left" w:pos="9160"/>
+          <w:tab w:val="left" w:pos="10076"/>
+          <w:tab w:val="left" w:pos="10992"/>
+          <w:tab w:val="left" w:pos="11908"/>
+          <w:tab w:val="left" w:pos="12824"/>
+          <w:tab w:val="left" w:pos="13740"/>
+          <w:tab w:val="left" w:pos="14656"/>
+        </w:tabs>
+        <w:spacing w:after="0" w:line="240" w:lineRule="auto"/>
+        <w:rPr>
+          <w:lang w:val="en-US"/>
+        </w:rPr>
+      </w:pPr>
+      <w:r>
+        <w:rPr>
+          <w:lang w:val="en-US"/>
+        </w:rPr>
+        <w:t>Actualiza el remoto</w:t>
+      </w:r>
+    </w:p>
+    <w:p>
+      <w:pPr>
+        <w:pStyle w:val="HTMLconformatoprevio"/>
+        <w:rPr>
+          <w:rFonts w:asciiTheme="minorHAnsi" w:eastAsiaTheme="minorHAnsi" w:hAnsiTheme="minorHAnsi" w:cstheme="minorBidi"/>
+          <w:sz w:val="22"/>
+          <w:szCs w:val="22"/>
+          <w:lang w:val="en-US" w:eastAsia="en-US"/>
+        </w:rPr>
+      </w:pPr>
+      <w:r>
+        <w:rPr>
+          <w:rFonts w:asciiTheme="minorHAnsi" w:eastAsiaTheme="minorHAnsi" w:hAnsiTheme="minorHAnsi" w:cstheme="minorBidi"/>
+          <w:sz w:val="22"/>
+          <w:szCs w:val="22"/>
+          <w:lang w:val="en-US" w:eastAsia="en-US"/>
+        </w:rPr>
+        <w:t>git push origin feature/(rama)</w:t>
+      </w:r>
+    </w:p>
+    <w:p>
+      <w:pPr>
+        <w:pStyle w:val="HTMLconformatoprevio"/>
+        <w:rPr>
+          <w:rFonts w:asciiTheme="minorHAnsi" w:eastAsiaTheme="minorHAnsi" w:hAnsiTheme="minorHAnsi" w:cstheme="minorBidi"/>
+          <w:sz w:val="22"/>
+          <w:szCs w:val="22"/>
+          <w:lang w:val="en-US" w:eastAsia="en-US"/>
+        </w:rPr>
+      </w:pPr>
+    </w:p>
+    <w:p>
+      <w:pPr>
+        <w:pStyle w:val="HTMLconformatoprevio"/>
+        <w:rPr>
+          <w:rFonts w:asciiTheme="minorHAnsi" w:eastAsiaTheme="minorHAnsi" w:hAnsiTheme="minorHAnsi" w:cstheme="minorBidi"/>
+          <w:sz w:val="22"/>
+          <w:szCs w:val="22"/>
+          <w:lang w:val="en-US" w:eastAsia="en-US"/>
+        </w:rPr>
+      </w:pPr>
+      <w:r>
+        <w:rPr>
+          <w:rFonts w:asciiTheme="minorHAnsi" w:eastAsiaTheme="minorHAnsi" w:hAnsiTheme="minorHAnsi" w:cstheme="minorBidi"/>
+          <w:sz w:val="22"/>
+          <w:szCs w:val="22"/>
+          <w:lang w:val="en-US" w:eastAsia="en-US"/>
+        </w:rPr>
+        <w:t>Cámbiate a master y actualízalo</w:t>
+      </w:r>
+    </w:p>
+    <w:p>
+      <w:pPr>
+        <w:pStyle w:val="HTMLconformatoprevio"/>
+        <w:rPr>
+          <w:rFonts w:asciiTheme="minorHAnsi" w:eastAsiaTheme="minorHAnsi" w:hAnsiTheme="minorHAnsi" w:cstheme="minorBidi"/>
+          <w:sz w:val="22"/>
+          <w:szCs w:val="22"/>
+          <w:lang w:val="en-US" w:eastAsia="en-US"/>
+        </w:rPr>
+      </w:pPr>
+      <w:r>
+        <w:rPr>
+          <w:rFonts w:asciiTheme="minorHAnsi" w:eastAsiaTheme="minorHAnsi" w:hAnsiTheme="minorHAnsi" w:cstheme="minorBidi"/>
+          <w:sz w:val="22"/>
+          <w:szCs w:val="22"/>
+          <w:lang w:val="en-US" w:eastAsia="en-US"/>
+        </w:rPr>
+        <w:t xml:space="preserve">git checkout master </w:t>
+      </w:r>
+    </w:p>
+    <w:p>
+      <w:pPr>
+        <w:pStyle w:val="HTMLconformatoprevio"/>
+        <w:rPr>
+          <w:rFonts w:asciiTheme="minorHAnsi" w:eastAsiaTheme="minorHAnsi" w:hAnsiTheme="minorHAnsi" w:cstheme="minorBidi"/>
+          <w:sz w:val="22"/>
+          <w:szCs w:val="22"/>
+          <w:lang w:val="en-US" w:eastAsia="en-US"/>
+        </w:rPr>
+      </w:pPr>
+      <w:r>
+        <w:rPr>
+          <w:rFonts w:asciiTheme="minorHAnsi" w:eastAsiaTheme="minorHAnsi" w:hAnsiTheme="minorHAnsi" w:cstheme="minorBidi"/>
+          <w:sz w:val="22"/>
+          <w:szCs w:val="22"/>
+          <w:lang w:val="en-US" w:eastAsia="en-US"/>
+        </w:rPr>
+        <w:t>git pull origin master</w:t>
+      </w:r>
+    </w:p>
+    <w:p>
+      <w:pPr>
+        <w:pStyle w:val="HTMLconformatoprevio"/>
+        <w:rPr>
+          <w:rFonts w:asciiTheme="minorHAnsi" w:eastAsiaTheme="minorHAnsi" w:hAnsiTheme="minorHAnsi" w:cstheme="minorBidi"/>
+          <w:sz w:val="22"/>
+          <w:szCs w:val="22"/>
+          <w:lang w:val="en-US" w:eastAsia="en-US"/>
+        </w:rPr>
+      </w:pPr>
+    </w:p>
+    <w:p>
+      <w:pPr>
+        <w:tabs>
+          <w:tab w:val="left" w:pos="916"/>
+          <w:tab w:val="left" w:pos="1832"/>
+          <w:tab w:val="left" w:pos="2748"/>
+          <w:tab w:val="left" w:pos="3664"/>
+          <w:tab w:val="left" w:pos="4580"/>
+          <w:tab w:val="left" w:pos="5496"/>
+          <w:tab w:val="left" w:pos="6412"/>
+          <w:tab w:val="left" w:pos="7328"/>
+          <w:tab w:val="left" w:pos="8244"/>
+          <w:tab w:val="left" w:pos="9160"/>
+          <w:tab w:val="left" w:pos="10076"/>
+          <w:tab w:val="left" w:pos="10992"/>
+          <w:tab w:val="left" w:pos="11908"/>
+          <w:tab w:val="left" w:pos="12824"/>
+          <w:tab w:val="left" w:pos="13740"/>
+          <w:tab w:val="left" w:pos="14656"/>
+        </w:tabs>
+        <w:spacing w:after="0" w:line="240" w:lineRule="auto"/>
+        <w:rPr>
+          <w:lang w:val="en-US"/>
+        </w:rPr>
+      </w:pPr>
+      <w:r>
+        <w:rPr>
+          <w:lang w:val="en-US"/>
+        </w:rPr>
+        <w:t>Crea la nueva rama desde</w:t>
+      </w:r>
+      <w:r>
+        <w:rPr>
+          <w:lang w:val="en-US"/>
+        </w:rPr>
+        <w:t xml:space="preserve"> Master</w:t>
+      </w:r>
+    </w:p>
+    <w:p>
+      <w:pPr>
+        <w:pStyle w:val="HTMLconformatoprevio"/>
+        <w:rPr>
+          <w:rFonts w:asciiTheme="minorHAnsi" w:eastAsiaTheme="minorHAnsi" w:hAnsiTheme="minorHAnsi" w:cstheme="minorBidi"/>
+          <w:sz w:val="22"/>
+          <w:szCs w:val="22"/>
+          <w:lang w:val="en-US" w:eastAsia="en-US"/>
+        </w:rPr>
+      </w:pPr>
+      <w:r>
+        <w:rPr>
+          <w:rFonts w:asciiTheme="minorHAnsi" w:eastAsiaTheme="minorHAnsi" w:hAnsiTheme="minorHAnsi" w:cstheme="minorBidi"/>
+          <w:sz w:val="22"/>
+          <w:szCs w:val="22"/>
+          <w:lang w:val="en-US" w:eastAsia="en-US"/>
+        </w:rPr>
+        <w:t>git checkout -b feature/nueva-funcionalidad</w:t>
+      </w:r>
+    </w:p>
+    <w:p>
+      <w:pPr>
+        <w:tabs>
+          <w:tab w:val="left" w:pos="916"/>
+          <w:tab w:val="left" w:pos="1832"/>
+          <w:tab w:val="left" w:pos="2748"/>
+          <w:tab w:val="left" w:pos="3664"/>
+          <w:tab w:val="left" w:pos="4580"/>
+          <w:tab w:val="left" w:pos="5496"/>
+          <w:tab w:val="left" w:pos="6412"/>
+          <w:tab w:val="left" w:pos="7328"/>
+          <w:tab w:val="left" w:pos="8244"/>
+          <w:tab w:val="left" w:pos="9160"/>
+          <w:tab w:val="left" w:pos="10076"/>
+          <w:tab w:val="left" w:pos="10992"/>
+          <w:tab w:val="left" w:pos="11908"/>
+          <w:tab w:val="left" w:pos="12824"/>
+          <w:tab w:val="left" w:pos="13740"/>
+          <w:tab w:val="left" w:pos="14656"/>
+        </w:tabs>
+        <w:spacing w:after="0" w:line="240" w:lineRule="auto"/>
+        <w:rPr>
+          <w:rFonts w:ascii="Courier New" w:eastAsia="Times New Roman" w:hAnsi="Courier New" w:cs="Courier New"/>
+          <w:sz w:val="20"/>
+          <w:szCs w:val="20"/>
+          <w:lang w:eastAsia="es-MX"/>
+        </w:rPr>
+      </w:pPr>
+    </w:p>
+    <w:p/>
     <w:sectPr>
       <w:pgSz w:w="12240" w:h="15840"/>
       <w:pgMar w:top="1417" w:right="1701" w:bottom="1417" w:left="1701" w:header="708" w:footer="708" w:gutter="0"/>
@@ -1175,6 +1428,91 @@
     <w:semiHidden/>
     <w:unhideWhenUsed/>
   </w:style>
+  <w:style w:type="paragraph" w:styleId="HTMLconformatoprevio">
+    <w:name w:val="HTML Preformatted"/>
+    <w:basedOn w:val="Normal"/>
+    <w:link w:val="HTMLconformatoprevioCar"/>
+    <w:uiPriority w:val="99"/>
+    <w:semiHidden/>
+    <w:unhideWhenUsed/>
+    <w:rsid w:val="002F665E"/>
+    <w:pPr>
+      <w:tabs>
+        <w:tab w:val="left" w:pos="916"/>
+        <w:tab w:val="left" w:pos="1832"/>
+        <w:tab w:val="left" w:pos="2748"/>
+        <w:tab w:val="left" w:pos="3664"/>
+        <w:tab w:val="left" w:pos="4580"/>
+        <w:tab w:val="left" w:pos="5496"/>
+        <w:tab w:val="left" w:pos="6412"/>
+        <w:tab w:val="left" w:pos="7328"/>
+        <w:tab w:val="left" w:pos="8244"/>
+        <w:tab w:val="left" w:pos="9160"/>
+        <w:tab w:val="left" w:pos="10076"/>
+        <w:tab w:val="left" w:pos="10992"/>
+        <w:tab w:val="left" w:pos="11908"/>
+        <w:tab w:val="left" w:pos="12824"/>
+        <w:tab w:val="left" w:pos="13740"/>
+        <w:tab w:val="left" w:pos="14656"/>
+      </w:tabs>
+      <w:spacing w:after="0" w:line="240" w:lineRule="auto"/>
+    </w:pPr>
+    <w:rPr>
+      <w:rFonts w:ascii="Courier New" w:eastAsia="Times New Roman" w:hAnsi="Courier New" w:cs="Courier New"/>
+      <w:sz w:val="20"/>
+      <w:szCs w:val="20"/>
+      <w:lang w:eastAsia="es-MX"/>
+    </w:rPr>
+  </w:style>
+  <w:style w:type="character" w:customStyle="1" w:styleId="HTMLconformatoprevioCar">
+    <w:name w:val="HTML con formato previo Car"/>
+    <w:basedOn w:val="Fuentedeprrafopredeter"/>
+    <w:link w:val="HTMLconformatoprevio"/>
+    <w:uiPriority w:val="99"/>
+    <w:semiHidden/>
+    <w:rsid w:val="002F665E"/>
+    <w:rPr>
+      <w:rFonts w:ascii="Courier New" w:eastAsia="Times New Roman" w:hAnsi="Courier New" w:cs="Courier New"/>
+      <w:sz w:val="20"/>
+      <w:szCs w:val="20"/>
+      <w:lang w:eastAsia="es-MX"/>
+    </w:rPr>
+  </w:style>
+  <w:style w:type="character" w:styleId="Textoennegrita">
+    <w:name w:val="Strong"/>
+    <w:basedOn w:val="Fuentedeprrafopredeter"/>
+    <w:uiPriority w:val="22"/>
+    <w:qFormat/>
+    <w:rsid w:val="002F665E"/>
+    <w:rPr>
+      <w:b/>
+      <w:bCs/>
+    </w:rPr>
+  </w:style>
+  <w:style w:type="character" w:styleId="CdigoHTML">
+    <w:name w:val="HTML Code"/>
+    <w:basedOn w:val="Fuentedeprrafopredeter"/>
+    <w:uiPriority w:val="99"/>
+    <w:semiHidden/>
+    <w:unhideWhenUsed/>
+    <w:rsid w:val="002F665E"/>
+    <w:rPr>
+      <w:rFonts w:ascii="Courier New" w:eastAsia="Times New Roman" w:hAnsi="Courier New" w:cs="Courier New"/>
+      <w:sz w:val="20"/>
+      <w:szCs w:val="20"/>
+    </w:rPr>
+  </w:style>
+  <w:style w:type="paragraph" w:styleId="Prrafodelista">
+    <w:name w:val="List Paragraph"/>
+    <w:basedOn w:val="Normal"/>
+    <w:uiPriority w:val="34"/>
+    <w:qFormat/>
+    <w:rsid w:val="002F665E"/>
+    <w:pPr>
+      <w:ind w:left="720"/>
+      <w:contextualSpacing/>
+    </w:pPr>
+  </w:style>
 </w:styles>
 </file>
 

</xml_diff>